<commit_message>
Scrum Master's Weekly Report (Sprint 2)
1. Developers: Teoh Zhang Kuan
Time: 07:30
Use Case: #135026827, Bus Schedule Homepage

2. Developers: Jasper Pong Ge On
Time: 05:00
Use Case: #135026497, Bus Homepage

3. Developers: Voon Chi Cheng, Teoh Yun Sheng, Ngew Yi Kent
Time: 09:30
Use Case: #135026781, Add Bus Schedule Information

4. Developers: Teoh Zhang Kuan, Jasper Pong Ge On
Time: 03:55
Use Case: #135026445, Add New Bus Information
</commit_message>
<xml_diff>
--- a/Logging-Report/Logging Report (Iteration 2).docx
+++ b/Logging-Report/Logging Report (Iteration 2).docx
@@ -2,9 +2,9 @@
 <file path=word/document.xml><?xml version="1.0" encoding="utf-8"?>
 <w:document xmlns:wpc="http://schemas.microsoft.com/office/word/2010/wordprocessingCanvas" xmlns:mc="http://schemas.openxmlformats.org/markup-compatibility/2006" xmlns:o="urn:schemas-microsoft-com:office:office" xmlns:r="http://schemas.openxmlformats.org/officeDocument/2006/relationships" xmlns:m="http://schemas.openxmlformats.org/officeDocument/2006/math" xmlns:v="urn:schemas-microsoft-com:vml" xmlns:wp14="http://schemas.microsoft.com/office/word/2010/wordprocessingDrawing" xmlns:wp="http://schemas.openxmlformats.org/drawingml/2006/wordprocessingDrawing" xmlns:w10="urn:schemas-microsoft-com:office:word" xmlns:w="http://schemas.openxmlformats.org/wordprocessingml/2006/main" xmlns:w14="http://schemas.microsoft.com/office/word/2010/wordml" xmlns:w15="http://schemas.microsoft.com/office/word/2012/wordml" xmlns:wpg="http://schemas.microsoft.com/office/word/2010/wordprocessingGroup" xmlns:wpi="http://schemas.microsoft.com/office/word/2010/wordprocessingInk" xmlns:wne="http://schemas.microsoft.com/office/word/2006/wordml" xmlns:wps="http://schemas.microsoft.com/office/word/2010/wordprocessingShape" mc:Ignorable="w14 w15 wp14">
   <w:body>
-    <w:p/>
     <w:p>
       <w:pPr>
+        <w:jc w:val="center"/>
         <w:rPr>
           <w:rFonts w:ascii="Times New Roman" w:hAnsi="Times New Roman" w:cs="Times New Roman"/>
           <w:sz w:val="24"/>
@@ -14,10 +14,11 @@
       <w:r>
         <w:rPr>
           <w:rFonts w:ascii="Times New Roman" w:hAnsi="Times New Roman" w:cs="Times New Roman"/>
-          <w:sz w:val="24"/>
-          <w:szCs w:val="24"/>
-        </w:rPr>
-        <w:t>Task 2 Logging</w:t>
+          <w:b/>
+          <w:sz w:val="24"/>
+          <w:szCs w:val="24"/>
+        </w:rPr>
+        <w:t>Scrum Master’s Weekly Report</w:t>
       </w:r>
     </w:p>
     <w:p>
@@ -34,11 +35,28 @@
           <w:sz w:val="24"/>
           <w:szCs w:val="24"/>
         </w:rPr>
-        <w:t>1. Developers: Teoh Zhang Kuan</w:t>
+        <w:t>This scrum master’s wee</w:t>
+      </w:r>
+      <w:r>
+        <w:rPr>
+          <w:rFonts w:ascii="Times New Roman" w:hAnsi="Times New Roman" w:cs="Times New Roman"/>
+          <w:sz w:val="24"/>
+          <w:szCs w:val="24"/>
+        </w:rPr>
+        <w:t>kly report is written for week 2 sprint 2</w:t>
+      </w:r>
+      <w:r>
+        <w:rPr>
+          <w:rFonts w:ascii="Times New Roman" w:hAnsi="Times New Roman" w:cs="Times New Roman"/>
+          <w:sz w:val="24"/>
+          <w:szCs w:val="24"/>
+        </w:rPr>
+        <w:t>.</w:t>
       </w:r>
     </w:p>
     <w:p>
       <w:pPr>
+        <w:jc w:val="center"/>
         <w:rPr>
           <w:rFonts w:ascii="Times New Roman" w:hAnsi="Times New Roman" w:cs="Times New Roman"/>
           <w:sz w:val="24"/>
@@ -48,22 +66,1119 @@
       <w:r>
         <w:rPr>
           <w:rFonts w:ascii="Times New Roman" w:hAnsi="Times New Roman" w:cs="Times New Roman"/>
-          <w:sz w:val="24"/>
-          <w:szCs w:val="24"/>
-        </w:rPr>
-        <w:t>Time:</w:t>
+          <w:b/>
+          <w:sz w:val="24"/>
+          <w:szCs w:val="24"/>
+        </w:rPr>
+        <w:t xml:space="preserve">Current </w:t>
       </w:r>
       <w:r>
         <w:rPr>
           <w:rFonts w:ascii="Times New Roman" w:hAnsi="Times New Roman" w:cs="Times New Roman"/>
-          <w:sz w:val="24"/>
-          <w:szCs w:val="24"/>
-        </w:rPr>
-        <w:t xml:space="preserve"> 05:00</w:t>
+          <w:b/>
+          <w:sz w:val="24"/>
+          <w:szCs w:val="24"/>
+        </w:rPr>
+        <w:t>User Stories</w:t>
+      </w:r>
+      <w:r>
+        <w:rPr>
+          <w:rFonts w:ascii="Times New Roman" w:hAnsi="Times New Roman" w:cs="Times New Roman"/>
+          <w:b/>
+          <w:sz w:val="24"/>
+          <w:szCs w:val="24"/>
+        </w:rPr>
+        <w:t xml:space="preserve"> that had done</w:t>
+      </w:r>
+    </w:p>
+    <w:tbl>
+      <w:tblPr>
+        <w:tblStyle w:val="TableGrid1"/>
+        <w:tblW w:w="5529" w:type="dxa"/>
+        <w:jc w:val="center"/>
+        <w:tblLayout w:type="fixed"/>
+        <w:tblLook w:val="04A0" w:firstRow="1" w:lastRow="0" w:firstColumn="1" w:lastColumn="0" w:noHBand="0" w:noVBand="1"/>
+      </w:tblPr>
+      <w:tblGrid>
+        <w:gridCol w:w="2836"/>
+        <w:gridCol w:w="2693"/>
+      </w:tblGrid>
+      <w:tr>
+        <w:trPr>
+          <w:jc w:val="center"/>
+        </w:trPr>
+        <w:tc>
+          <w:tcPr>
+            <w:tcW w:w="2836" w:type="dxa"/>
+          </w:tcPr>
+          <w:p>
+            <w:pPr>
+              <w:jc w:val="both"/>
+              <w:rPr>
+                <w:rFonts w:ascii="Times New Roman" w:hAnsi="Times New Roman" w:cs="Times New Roman"/>
+                <w:b/>
+                <w:sz w:val="24"/>
+                <w:szCs w:val="24"/>
+                <w:lang w:val="en-GB"/>
+              </w:rPr>
+            </w:pPr>
+            <w:r>
+              <w:rPr>
+                <w:rFonts w:ascii="Times New Roman" w:hAnsi="Times New Roman" w:cs="Times New Roman"/>
+                <w:b/>
+                <w:sz w:val="24"/>
+                <w:szCs w:val="24"/>
+                <w:lang w:val="en-GB"/>
+              </w:rPr>
+              <w:t>Developer’s Name</w:t>
+            </w:r>
+          </w:p>
+        </w:tc>
+        <w:tc>
+          <w:tcPr>
+            <w:tcW w:w="2693" w:type="dxa"/>
+          </w:tcPr>
+          <w:p>
+            <w:pPr>
+              <w:jc w:val="both"/>
+              <w:rPr>
+                <w:rFonts w:ascii="Times New Roman" w:hAnsi="Times New Roman" w:cs="Times New Roman"/>
+                <w:b/>
+                <w:sz w:val="24"/>
+                <w:szCs w:val="24"/>
+                <w:lang w:val="en-GB"/>
+              </w:rPr>
+            </w:pPr>
+            <w:r>
+              <w:rPr>
+                <w:rFonts w:ascii="Times New Roman" w:hAnsi="Times New Roman" w:cs="Times New Roman"/>
+                <w:b/>
+                <w:sz w:val="24"/>
+                <w:szCs w:val="24"/>
+                <w:lang w:val="en-GB"/>
+              </w:rPr>
+              <w:t>User Story</w:t>
+            </w:r>
+            <w:r>
+              <w:rPr>
+                <w:rFonts w:ascii="Times New Roman" w:hAnsi="Times New Roman" w:cs="Times New Roman"/>
+                <w:b/>
+                <w:sz w:val="24"/>
+                <w:szCs w:val="24"/>
+                <w:lang w:val="en-GB"/>
+              </w:rPr>
+              <w:t xml:space="preserve"> </w:t>
+            </w:r>
+          </w:p>
+        </w:tc>
+      </w:tr>
+      <w:tr>
+        <w:trPr>
+          <w:trHeight w:val="1026"/>
+          <w:jc w:val="center"/>
+        </w:trPr>
+        <w:tc>
+          <w:tcPr>
+            <w:tcW w:w="2836" w:type="dxa"/>
+          </w:tcPr>
+          <w:p>
+            <w:pPr>
+              <w:rPr>
+                <w:rFonts w:ascii="Times New Roman" w:hAnsi="Times New Roman" w:cs="Times New Roman"/>
+                <w:sz w:val="24"/>
+                <w:szCs w:val="24"/>
+                <w:lang w:val="en-GB"/>
+              </w:rPr>
+            </w:pPr>
+            <w:r>
+              <w:rPr>
+                <w:rFonts w:ascii="Times New Roman" w:hAnsi="Times New Roman" w:cs="Times New Roman"/>
+                <w:sz w:val="24"/>
+                <w:szCs w:val="24"/>
+                <w:lang w:val="en-GB"/>
+              </w:rPr>
+              <w:t>Voon Chi Cheng, Teoh Yun Sheng, Jasper Pong Ge On</w:t>
+            </w:r>
+          </w:p>
+        </w:tc>
+        <w:tc>
+          <w:tcPr>
+            <w:tcW w:w="2693" w:type="dxa"/>
+          </w:tcPr>
+          <w:p>
+            <w:pPr>
+              <w:contextualSpacing/>
+              <w:rPr>
+                <w:rFonts w:ascii="Times New Roman" w:hAnsi="Times New Roman" w:cs="Times New Roman"/>
+                <w:sz w:val="24"/>
+                <w:szCs w:val="24"/>
+                <w:lang w:val="en-GB"/>
+              </w:rPr>
+            </w:pPr>
+            <w:r>
+              <w:rPr>
+                <w:rFonts w:ascii="Times New Roman" w:hAnsi="Times New Roman" w:cs="Times New Roman"/>
+                <w:sz w:val="24"/>
+                <w:szCs w:val="24"/>
+                <w:lang w:val="en-GB"/>
+              </w:rPr>
+              <w:t>Add new staff</w:t>
+            </w:r>
+          </w:p>
+        </w:tc>
+      </w:tr>
+      <w:tr>
+        <w:trPr>
+          <w:jc w:val="center"/>
+        </w:trPr>
+        <w:tc>
+          <w:tcPr>
+            <w:tcW w:w="2836" w:type="dxa"/>
+          </w:tcPr>
+          <w:p>
+            <w:pPr>
+              <w:jc w:val="both"/>
+              <w:rPr>
+                <w:rFonts w:ascii="Times New Roman" w:hAnsi="Times New Roman" w:cs="Times New Roman"/>
+                <w:sz w:val="24"/>
+                <w:szCs w:val="24"/>
+                <w:lang w:val="en-GB"/>
+              </w:rPr>
+            </w:pPr>
+            <w:r>
+              <w:rPr>
+                <w:rFonts w:ascii="Times New Roman" w:hAnsi="Times New Roman" w:cs="Times New Roman"/>
+                <w:sz w:val="24"/>
+                <w:szCs w:val="24"/>
+                <w:lang w:val="en-GB"/>
+              </w:rPr>
+              <w:t xml:space="preserve">Ngew Yi Kent, Teoh Zhang </w:t>
+            </w:r>
+            <w:proofErr w:type="spellStart"/>
+            <w:r>
+              <w:rPr>
+                <w:rFonts w:ascii="Times New Roman" w:hAnsi="Times New Roman" w:cs="Times New Roman"/>
+                <w:sz w:val="24"/>
+                <w:szCs w:val="24"/>
+                <w:lang w:val="en-GB"/>
+              </w:rPr>
+              <w:t>Kuan</w:t>
+            </w:r>
+            <w:proofErr w:type="spellEnd"/>
+          </w:p>
+        </w:tc>
+        <w:tc>
+          <w:tcPr>
+            <w:tcW w:w="2693" w:type="dxa"/>
+          </w:tcPr>
+          <w:p>
+            <w:pPr>
+              <w:jc w:val="both"/>
+              <w:rPr>
+                <w:rFonts w:ascii="Times New Roman" w:hAnsi="Times New Roman" w:cs="Times New Roman"/>
+                <w:sz w:val="24"/>
+                <w:szCs w:val="24"/>
+                <w:lang w:val="en-GB"/>
+              </w:rPr>
+            </w:pPr>
+            <w:r>
+              <w:rPr>
+                <w:rFonts w:ascii="Times New Roman" w:hAnsi="Times New Roman" w:cs="Times New Roman"/>
+                <w:sz w:val="24"/>
+                <w:szCs w:val="24"/>
+                <w:lang w:val="en-GB"/>
+              </w:rPr>
+              <w:t>Login</w:t>
+            </w:r>
+          </w:p>
+        </w:tc>
+      </w:tr>
+      <w:tr>
+        <w:trPr>
+          <w:jc w:val="center"/>
+        </w:trPr>
+        <w:tc>
+          <w:tcPr>
+            <w:tcW w:w="2836" w:type="dxa"/>
+          </w:tcPr>
+          <w:p>
+            <w:pPr>
+              <w:jc w:val="both"/>
+              <w:rPr>
+                <w:rFonts w:ascii="Times New Roman" w:hAnsi="Times New Roman" w:cs="Times New Roman"/>
+                <w:sz w:val="24"/>
+                <w:szCs w:val="24"/>
+                <w:lang w:val="en-GB"/>
+              </w:rPr>
+            </w:pPr>
+            <w:r>
+              <w:rPr>
+                <w:rFonts w:ascii="Times New Roman" w:hAnsi="Times New Roman" w:cs="Times New Roman"/>
+                <w:sz w:val="24"/>
+                <w:szCs w:val="24"/>
+                <w:lang w:val="en-GB"/>
+              </w:rPr>
+              <w:t xml:space="preserve">Voon Chi Cheng, Teoh Zhang </w:t>
+            </w:r>
+            <w:proofErr w:type="spellStart"/>
+            <w:r>
+              <w:rPr>
+                <w:rFonts w:ascii="Times New Roman" w:hAnsi="Times New Roman" w:cs="Times New Roman"/>
+                <w:sz w:val="24"/>
+                <w:szCs w:val="24"/>
+                <w:lang w:val="en-GB"/>
+              </w:rPr>
+              <w:t>Kuan</w:t>
+            </w:r>
+            <w:proofErr w:type="spellEnd"/>
+          </w:p>
+        </w:tc>
+        <w:tc>
+          <w:tcPr>
+            <w:tcW w:w="2693" w:type="dxa"/>
+          </w:tcPr>
+          <w:p>
+            <w:pPr>
+              <w:jc w:val="both"/>
+              <w:rPr>
+                <w:rFonts w:ascii="Times New Roman" w:hAnsi="Times New Roman" w:cs="Times New Roman"/>
+                <w:sz w:val="24"/>
+                <w:szCs w:val="24"/>
+                <w:lang w:val="en-GB"/>
+              </w:rPr>
+            </w:pPr>
+            <w:r>
+              <w:rPr>
+                <w:rFonts w:ascii="Times New Roman" w:hAnsi="Times New Roman" w:cs="Times New Roman"/>
+                <w:sz w:val="24"/>
+                <w:szCs w:val="24"/>
+                <w:lang w:val="en-GB"/>
+              </w:rPr>
+              <w:t>View staff information in detail</w:t>
+            </w:r>
+          </w:p>
+        </w:tc>
+      </w:tr>
+      <w:tr>
+        <w:trPr>
+          <w:jc w:val="center"/>
+        </w:trPr>
+        <w:tc>
+          <w:tcPr>
+            <w:tcW w:w="2836" w:type="dxa"/>
+          </w:tcPr>
+          <w:p>
+            <w:pPr>
+              <w:jc w:val="both"/>
+              <w:rPr>
+                <w:rFonts w:ascii="Times New Roman" w:hAnsi="Times New Roman" w:cs="Times New Roman"/>
+                <w:sz w:val="24"/>
+                <w:szCs w:val="24"/>
+              </w:rPr>
+            </w:pPr>
+            <w:r>
+              <w:rPr>
+                <w:rFonts w:ascii="Times New Roman" w:hAnsi="Times New Roman" w:cs="Times New Roman"/>
+                <w:sz w:val="24"/>
+                <w:szCs w:val="24"/>
+              </w:rPr>
+              <w:t xml:space="preserve">Jasper Pong Ge On, Teoh Zhang </w:t>
+            </w:r>
+            <w:proofErr w:type="spellStart"/>
+            <w:r>
+              <w:rPr>
+                <w:rFonts w:ascii="Times New Roman" w:hAnsi="Times New Roman" w:cs="Times New Roman"/>
+                <w:sz w:val="24"/>
+                <w:szCs w:val="24"/>
+              </w:rPr>
+              <w:t>Kuan</w:t>
+            </w:r>
+            <w:proofErr w:type="spellEnd"/>
+            <w:r>
+              <w:rPr>
+                <w:rFonts w:ascii="Times New Roman" w:hAnsi="Times New Roman" w:cs="Times New Roman"/>
+                <w:sz w:val="24"/>
+                <w:szCs w:val="24"/>
+              </w:rPr>
+              <w:t>, Ngew Yi Kent</w:t>
+            </w:r>
+          </w:p>
+        </w:tc>
+        <w:tc>
+          <w:tcPr>
+            <w:tcW w:w="2693" w:type="dxa"/>
+          </w:tcPr>
+          <w:p>
+            <w:pPr>
+              <w:jc w:val="both"/>
+              <w:rPr>
+                <w:rFonts w:ascii="Times New Roman" w:hAnsi="Times New Roman" w:cs="Times New Roman"/>
+                <w:sz w:val="24"/>
+                <w:szCs w:val="24"/>
+                <w:lang w:val="en-GB"/>
+              </w:rPr>
+            </w:pPr>
+            <w:r>
+              <w:rPr>
+                <w:rFonts w:ascii="Times New Roman" w:hAnsi="Times New Roman" w:cs="Times New Roman"/>
+                <w:sz w:val="24"/>
+                <w:szCs w:val="24"/>
+                <w:lang w:val="en-GB"/>
+              </w:rPr>
+              <w:t>Add new route</w:t>
+            </w:r>
+          </w:p>
+        </w:tc>
+      </w:tr>
+      <w:tr>
+        <w:trPr>
+          <w:jc w:val="center"/>
+        </w:trPr>
+        <w:tc>
+          <w:tcPr>
+            <w:tcW w:w="2836" w:type="dxa"/>
+          </w:tcPr>
+          <w:p>
+            <w:pPr>
+              <w:jc w:val="both"/>
+              <w:rPr>
+                <w:rFonts w:ascii="Times New Roman" w:hAnsi="Times New Roman" w:cs="Times New Roman"/>
+                <w:sz w:val="24"/>
+                <w:szCs w:val="24"/>
+                <w:lang w:val="en-GB"/>
+              </w:rPr>
+            </w:pPr>
+            <w:r>
+              <w:rPr>
+                <w:rFonts w:ascii="Times New Roman" w:hAnsi="Times New Roman" w:cs="Times New Roman"/>
+                <w:sz w:val="24"/>
+                <w:szCs w:val="24"/>
+                <w:lang w:val="en-GB"/>
+              </w:rPr>
+              <w:t>Voon Chi Cheng, Teoh Yun Sheng</w:t>
+            </w:r>
+          </w:p>
+        </w:tc>
+        <w:tc>
+          <w:tcPr>
+            <w:tcW w:w="2693" w:type="dxa"/>
+          </w:tcPr>
+          <w:p>
+            <w:pPr>
+              <w:jc w:val="both"/>
+              <w:rPr>
+                <w:rFonts w:ascii="Times New Roman" w:hAnsi="Times New Roman" w:cs="Times New Roman"/>
+                <w:sz w:val="24"/>
+                <w:szCs w:val="24"/>
+                <w:lang w:val="en-GB"/>
+              </w:rPr>
+            </w:pPr>
+            <w:r>
+              <w:rPr>
+                <w:rFonts w:ascii="Times New Roman" w:hAnsi="Times New Roman" w:cs="Times New Roman"/>
+                <w:sz w:val="24"/>
+                <w:szCs w:val="24"/>
+                <w:lang w:val="en-GB"/>
+              </w:rPr>
+              <w:t>Update staff details</w:t>
+            </w:r>
+          </w:p>
+        </w:tc>
+      </w:tr>
+      <w:tr>
+        <w:trPr>
+          <w:trHeight w:val="996"/>
+          <w:jc w:val="center"/>
+        </w:trPr>
+        <w:tc>
+          <w:tcPr>
+            <w:tcW w:w="2836" w:type="dxa"/>
+          </w:tcPr>
+          <w:p>
+            <w:pPr>
+              <w:jc w:val="both"/>
+              <w:rPr>
+                <w:rFonts w:ascii="Times New Roman" w:hAnsi="Times New Roman" w:cs="Times New Roman"/>
+                <w:sz w:val="24"/>
+                <w:szCs w:val="24"/>
+                <w:lang w:val="en-GB"/>
+              </w:rPr>
+            </w:pPr>
+            <w:r>
+              <w:rPr>
+                <w:rFonts w:ascii="Times New Roman" w:hAnsi="Times New Roman" w:cs="Times New Roman"/>
+                <w:sz w:val="24"/>
+                <w:szCs w:val="24"/>
+                <w:lang w:val="en-GB"/>
+              </w:rPr>
+              <w:t xml:space="preserve">Jasper Pong Ge On, Teoh Zhang </w:t>
+            </w:r>
+            <w:proofErr w:type="spellStart"/>
+            <w:r>
+              <w:rPr>
+                <w:rFonts w:ascii="Times New Roman" w:hAnsi="Times New Roman" w:cs="Times New Roman"/>
+                <w:sz w:val="24"/>
+                <w:szCs w:val="24"/>
+                <w:lang w:val="en-GB"/>
+              </w:rPr>
+              <w:t>Kuan</w:t>
+            </w:r>
+            <w:proofErr w:type="spellEnd"/>
+            <w:r>
+              <w:rPr>
+                <w:rFonts w:ascii="Times New Roman" w:hAnsi="Times New Roman" w:cs="Times New Roman"/>
+                <w:sz w:val="24"/>
+                <w:szCs w:val="24"/>
+                <w:lang w:val="en-GB"/>
+              </w:rPr>
+              <w:t>, Ngew Yi Kent</w:t>
+            </w:r>
+          </w:p>
+        </w:tc>
+        <w:tc>
+          <w:tcPr>
+            <w:tcW w:w="2693" w:type="dxa"/>
+          </w:tcPr>
+          <w:p>
+            <w:pPr>
+              <w:jc w:val="both"/>
+              <w:rPr>
+                <w:rFonts w:ascii="Times New Roman" w:hAnsi="Times New Roman" w:cs="Times New Roman"/>
+                <w:sz w:val="24"/>
+                <w:szCs w:val="24"/>
+                <w:lang w:val="en-GB"/>
+              </w:rPr>
+            </w:pPr>
+            <w:r>
+              <w:rPr>
+                <w:rFonts w:ascii="Times New Roman" w:hAnsi="Times New Roman" w:cs="Times New Roman"/>
+                <w:sz w:val="24"/>
+                <w:szCs w:val="24"/>
+                <w:lang w:val="en-GB"/>
+              </w:rPr>
+              <w:t>Update route</w:t>
+            </w:r>
+          </w:p>
+        </w:tc>
+      </w:tr>
+      <w:tr>
+        <w:trPr>
+          <w:trHeight w:val="672"/>
+          <w:jc w:val="center"/>
+        </w:trPr>
+        <w:tc>
+          <w:tcPr>
+            <w:tcW w:w="2836" w:type="dxa"/>
+          </w:tcPr>
+          <w:p>
+            <w:pPr>
+              <w:jc w:val="both"/>
+              <w:rPr>
+                <w:rFonts w:ascii="Times New Roman" w:hAnsi="Times New Roman" w:cs="Times New Roman"/>
+                <w:sz w:val="24"/>
+                <w:szCs w:val="24"/>
+              </w:rPr>
+            </w:pPr>
+            <w:r>
+              <w:rPr>
+                <w:rFonts w:ascii="Times New Roman" w:hAnsi="Times New Roman" w:cs="Times New Roman"/>
+                <w:sz w:val="24"/>
+                <w:szCs w:val="24"/>
+              </w:rPr>
+              <w:t xml:space="preserve">Voon Chi Cheng, Teoh Zhang </w:t>
+            </w:r>
+            <w:proofErr w:type="spellStart"/>
+            <w:r>
+              <w:rPr>
+                <w:rFonts w:ascii="Times New Roman" w:hAnsi="Times New Roman" w:cs="Times New Roman"/>
+                <w:sz w:val="24"/>
+                <w:szCs w:val="24"/>
+              </w:rPr>
+              <w:t>Kuan</w:t>
+            </w:r>
+            <w:proofErr w:type="spellEnd"/>
+            <w:r>
+              <w:rPr>
+                <w:rFonts w:ascii="Times New Roman" w:hAnsi="Times New Roman" w:cs="Times New Roman"/>
+                <w:sz w:val="24"/>
+                <w:szCs w:val="24"/>
+              </w:rPr>
+              <w:t>, Teoh Yun Sheng</w:t>
+            </w:r>
+          </w:p>
+        </w:tc>
+        <w:tc>
+          <w:tcPr>
+            <w:tcW w:w="2693" w:type="dxa"/>
+          </w:tcPr>
+          <w:p>
+            <w:pPr>
+              <w:jc w:val="both"/>
+              <w:rPr>
+                <w:rFonts w:ascii="Times New Roman" w:hAnsi="Times New Roman" w:cs="Times New Roman"/>
+                <w:sz w:val="24"/>
+                <w:szCs w:val="24"/>
+                <w:lang w:val="en-GB"/>
+              </w:rPr>
+            </w:pPr>
+            <w:r>
+              <w:rPr>
+                <w:rFonts w:ascii="Times New Roman" w:hAnsi="Times New Roman" w:cs="Times New Roman"/>
+                <w:sz w:val="24"/>
+                <w:szCs w:val="24"/>
+                <w:lang w:val="en-GB"/>
+              </w:rPr>
+              <w:t>Change password</w:t>
+            </w:r>
+          </w:p>
+        </w:tc>
+      </w:tr>
+      <w:tr>
+        <w:trPr>
+          <w:jc w:val="center"/>
+        </w:trPr>
+        <w:tc>
+          <w:tcPr>
+            <w:tcW w:w="2836" w:type="dxa"/>
+          </w:tcPr>
+          <w:p>
+            <w:pPr>
+              <w:jc w:val="both"/>
+              <w:rPr>
+                <w:rFonts w:ascii="Times New Roman" w:hAnsi="Times New Roman" w:cs="Times New Roman"/>
+                <w:sz w:val="24"/>
+                <w:szCs w:val="24"/>
+                <w:lang w:val="en-GB"/>
+              </w:rPr>
+            </w:pPr>
+            <w:r>
+              <w:rPr>
+                <w:rFonts w:ascii="Times New Roman" w:hAnsi="Times New Roman" w:cs="Times New Roman"/>
+                <w:sz w:val="24"/>
+                <w:szCs w:val="24"/>
+                <w:lang w:val="en-GB"/>
+              </w:rPr>
+              <w:t>Jasper Pong Ge On, Ngew Yi Kent</w:t>
+            </w:r>
+          </w:p>
+        </w:tc>
+        <w:tc>
+          <w:tcPr>
+            <w:tcW w:w="2693" w:type="dxa"/>
+          </w:tcPr>
+          <w:p>
+            <w:pPr>
+              <w:jc w:val="both"/>
+              <w:rPr>
+                <w:rFonts w:ascii="Times New Roman" w:hAnsi="Times New Roman" w:cs="Times New Roman"/>
+                <w:sz w:val="24"/>
+                <w:szCs w:val="24"/>
+                <w:lang w:val="en-GB"/>
+              </w:rPr>
+            </w:pPr>
+            <w:r>
+              <w:rPr>
+                <w:rFonts w:ascii="Times New Roman" w:hAnsi="Times New Roman" w:cs="Times New Roman"/>
+                <w:sz w:val="24"/>
+                <w:szCs w:val="24"/>
+                <w:lang w:val="en-GB"/>
+              </w:rPr>
+              <w:t>View Route</w:t>
+            </w:r>
+          </w:p>
+        </w:tc>
+      </w:tr>
+      <w:tr>
+        <w:trPr>
+          <w:jc w:val="center"/>
+        </w:trPr>
+        <w:tc>
+          <w:tcPr>
+            <w:tcW w:w="2836" w:type="dxa"/>
+          </w:tcPr>
+          <w:p>
+            <w:pPr>
+              <w:jc w:val="both"/>
+              <w:rPr>
+                <w:rFonts w:ascii="Times New Roman" w:hAnsi="Times New Roman" w:cs="Times New Roman"/>
+                <w:sz w:val="24"/>
+                <w:szCs w:val="24"/>
+                <w:lang w:val="en-GB"/>
+              </w:rPr>
+            </w:pPr>
+            <w:r>
+              <w:rPr>
+                <w:rFonts w:ascii="Times New Roman" w:hAnsi="Times New Roman" w:cs="Times New Roman"/>
+                <w:sz w:val="24"/>
+                <w:szCs w:val="24"/>
+                <w:lang w:val="en-GB"/>
+              </w:rPr>
+              <w:t xml:space="preserve">Voon Chi Cheng, Teoh Zhang </w:t>
+            </w:r>
+            <w:proofErr w:type="spellStart"/>
+            <w:r>
+              <w:rPr>
+                <w:rFonts w:ascii="Times New Roman" w:hAnsi="Times New Roman" w:cs="Times New Roman"/>
+                <w:sz w:val="24"/>
+                <w:szCs w:val="24"/>
+                <w:lang w:val="en-GB"/>
+              </w:rPr>
+              <w:t>Kuan</w:t>
+            </w:r>
+            <w:proofErr w:type="spellEnd"/>
+            <w:r>
+              <w:rPr>
+                <w:rFonts w:ascii="Times New Roman" w:hAnsi="Times New Roman" w:cs="Times New Roman"/>
+                <w:sz w:val="24"/>
+                <w:szCs w:val="24"/>
+                <w:lang w:val="en-GB"/>
+              </w:rPr>
+              <w:t>, Teoh Yun Sheng</w:t>
+            </w:r>
+          </w:p>
+        </w:tc>
+        <w:tc>
+          <w:tcPr>
+            <w:tcW w:w="2693" w:type="dxa"/>
+          </w:tcPr>
+          <w:p>
+            <w:pPr>
+              <w:jc w:val="both"/>
+              <w:rPr>
+                <w:rFonts w:ascii="Times New Roman" w:hAnsi="Times New Roman" w:cs="Times New Roman"/>
+                <w:sz w:val="24"/>
+                <w:szCs w:val="24"/>
+                <w:lang w:val="en-GB"/>
+              </w:rPr>
+            </w:pPr>
+            <w:r>
+              <w:rPr>
+                <w:rFonts w:ascii="Times New Roman" w:hAnsi="Times New Roman" w:cs="Times New Roman"/>
+                <w:sz w:val="24"/>
+                <w:szCs w:val="24"/>
+                <w:lang w:val="en-GB"/>
+              </w:rPr>
+              <w:t>Recover password</w:t>
+            </w:r>
+          </w:p>
+        </w:tc>
+      </w:tr>
+      <w:tr>
+        <w:trPr>
+          <w:jc w:val="center"/>
+        </w:trPr>
+        <w:tc>
+          <w:tcPr>
+            <w:tcW w:w="2836" w:type="dxa"/>
+          </w:tcPr>
+          <w:p>
+            <w:pPr>
+              <w:jc w:val="both"/>
+              <w:rPr>
+                <w:rFonts w:ascii="Times New Roman" w:hAnsi="Times New Roman" w:cs="Times New Roman"/>
+                <w:sz w:val="24"/>
+                <w:szCs w:val="24"/>
+                <w:lang w:val="en-GB"/>
+              </w:rPr>
+            </w:pPr>
+            <w:r>
+              <w:rPr>
+                <w:rFonts w:ascii="Times New Roman" w:hAnsi="Times New Roman" w:cs="Times New Roman"/>
+                <w:sz w:val="24"/>
+                <w:szCs w:val="24"/>
+                <w:lang w:val="en-GB"/>
+              </w:rPr>
+              <w:t>Voon Chi Cheng</w:t>
+            </w:r>
+          </w:p>
+        </w:tc>
+        <w:tc>
+          <w:tcPr>
+            <w:tcW w:w="2693" w:type="dxa"/>
+          </w:tcPr>
+          <w:p>
+            <w:pPr>
+              <w:jc w:val="both"/>
+              <w:rPr>
+                <w:rFonts w:ascii="Times New Roman" w:hAnsi="Times New Roman" w:cs="Times New Roman"/>
+                <w:sz w:val="24"/>
+                <w:szCs w:val="24"/>
+                <w:lang w:val="en-GB"/>
+              </w:rPr>
+            </w:pPr>
+            <w:r>
+              <w:rPr>
+                <w:rFonts w:ascii="Times New Roman" w:hAnsi="Times New Roman" w:cs="Times New Roman"/>
+                <w:sz w:val="24"/>
+                <w:szCs w:val="24"/>
+                <w:lang w:val="en-GB"/>
+              </w:rPr>
+              <w:t>Logout</w:t>
+            </w:r>
+          </w:p>
+        </w:tc>
+      </w:tr>
+    </w:tbl>
+    <w:p>
+      <w:pPr>
+        <w:jc w:val="center"/>
+        <w:rPr>
+          <w:rFonts w:ascii="Times New Roman" w:hAnsi="Times New Roman" w:cs="Times New Roman"/>
+          <w:sz w:val="24"/>
+          <w:szCs w:val="24"/>
+        </w:rPr>
+      </w:pPr>
+      <w:r>
+        <w:rPr>
+          <w:rFonts w:ascii="Times New Roman" w:hAnsi="Times New Roman" w:cs="Times New Roman"/>
+          <w:sz w:val="24"/>
+          <w:szCs w:val="24"/>
+        </w:rPr>
+        <w:t>Table 1 User story done in week 1</w:t>
       </w:r>
     </w:p>
     <w:p>
       <w:pPr>
+        <w:jc w:val="both"/>
+        <w:rPr>
+          <w:rFonts w:ascii="Times New Roman" w:hAnsi="Times New Roman" w:cs="Times New Roman"/>
+          <w:sz w:val="24"/>
+          <w:szCs w:val="24"/>
+        </w:rPr>
+      </w:pPr>
+    </w:p>
+    <w:tbl>
+      <w:tblPr>
+        <w:tblStyle w:val="TableGrid1"/>
+        <w:tblW w:w="5529" w:type="dxa"/>
+        <w:jc w:val="center"/>
+        <w:tblLayout w:type="fixed"/>
+        <w:tblLook w:val="04A0" w:firstRow="1" w:lastRow="0" w:firstColumn="1" w:lastColumn="0" w:noHBand="0" w:noVBand="1"/>
+      </w:tblPr>
+      <w:tblGrid>
+        <w:gridCol w:w="2836"/>
+        <w:gridCol w:w="2693"/>
+      </w:tblGrid>
+      <w:tr>
+        <w:trPr>
+          <w:jc w:val="center"/>
+        </w:trPr>
+        <w:tc>
+          <w:tcPr>
+            <w:tcW w:w="2836" w:type="dxa"/>
+          </w:tcPr>
+          <w:p>
+            <w:pPr>
+              <w:jc w:val="both"/>
+              <w:rPr>
+                <w:rFonts w:ascii="Times New Roman" w:hAnsi="Times New Roman" w:cs="Times New Roman"/>
+                <w:b/>
+                <w:sz w:val="24"/>
+                <w:szCs w:val="24"/>
+                <w:lang w:val="en-GB"/>
+              </w:rPr>
+            </w:pPr>
+            <w:r>
+              <w:rPr>
+                <w:rFonts w:ascii="Times New Roman" w:hAnsi="Times New Roman" w:cs="Times New Roman"/>
+                <w:b/>
+                <w:sz w:val="24"/>
+                <w:szCs w:val="24"/>
+                <w:lang w:val="en-GB"/>
+              </w:rPr>
+              <w:t>Developer’s Name</w:t>
+            </w:r>
+          </w:p>
+        </w:tc>
+        <w:tc>
+          <w:tcPr>
+            <w:tcW w:w="2693" w:type="dxa"/>
+          </w:tcPr>
+          <w:p>
+            <w:pPr>
+              <w:jc w:val="both"/>
+              <w:rPr>
+                <w:rFonts w:ascii="Times New Roman" w:hAnsi="Times New Roman" w:cs="Times New Roman"/>
+                <w:b/>
+                <w:sz w:val="24"/>
+                <w:szCs w:val="24"/>
+                <w:lang w:val="en-GB"/>
+              </w:rPr>
+            </w:pPr>
+            <w:r>
+              <w:rPr>
+                <w:rFonts w:ascii="Times New Roman" w:hAnsi="Times New Roman" w:cs="Times New Roman"/>
+                <w:b/>
+                <w:sz w:val="24"/>
+                <w:szCs w:val="24"/>
+                <w:lang w:val="en-GB"/>
+              </w:rPr>
+              <w:t xml:space="preserve">Tasks presented </w:t>
+            </w:r>
+          </w:p>
+        </w:tc>
+      </w:tr>
+      <w:tr>
+        <w:trPr>
+          <w:jc w:val="center"/>
+        </w:trPr>
+        <w:tc>
+          <w:tcPr>
+            <w:tcW w:w="2836" w:type="dxa"/>
+          </w:tcPr>
+          <w:p>
+            <w:pPr>
+              <w:rPr>
+                <w:rFonts w:ascii="Times New Roman" w:hAnsi="Times New Roman" w:cs="Times New Roman"/>
+                <w:sz w:val="24"/>
+                <w:szCs w:val="24"/>
+                <w:lang w:val="en-GB"/>
+              </w:rPr>
+            </w:pPr>
+            <w:r>
+              <w:rPr>
+                <w:rFonts w:ascii="Times New Roman" w:hAnsi="Times New Roman" w:cs="Times New Roman"/>
+                <w:sz w:val="24"/>
+                <w:szCs w:val="24"/>
+                <w:lang w:val="en-GB"/>
+              </w:rPr>
+              <w:t xml:space="preserve">Teoh Zhang </w:t>
+            </w:r>
+            <w:proofErr w:type="spellStart"/>
+            <w:r>
+              <w:rPr>
+                <w:rFonts w:ascii="Times New Roman" w:hAnsi="Times New Roman" w:cs="Times New Roman"/>
+                <w:sz w:val="24"/>
+                <w:szCs w:val="24"/>
+                <w:lang w:val="en-GB"/>
+              </w:rPr>
+              <w:t>Kuan</w:t>
+            </w:r>
+            <w:proofErr w:type="spellEnd"/>
+          </w:p>
+          <w:p>
+            <w:pPr>
+              <w:rPr>
+                <w:rFonts w:ascii="Times New Roman" w:hAnsi="Times New Roman" w:cs="Times New Roman"/>
+                <w:sz w:val="24"/>
+                <w:szCs w:val="24"/>
+                <w:lang w:val="en-GB"/>
+              </w:rPr>
+            </w:pPr>
+          </w:p>
+        </w:tc>
+        <w:tc>
+          <w:tcPr>
+            <w:tcW w:w="2693" w:type="dxa"/>
+          </w:tcPr>
+          <w:p>
+            <w:pPr>
+              <w:contextualSpacing/>
+              <w:rPr>
+                <w:rFonts w:ascii="Times New Roman" w:hAnsi="Times New Roman" w:cs="Times New Roman"/>
+                <w:sz w:val="24"/>
+                <w:szCs w:val="24"/>
+                <w:lang w:val="en-GB"/>
+              </w:rPr>
+            </w:pPr>
+            <w:r>
+              <w:rPr>
+                <w:rFonts w:ascii="Times New Roman" w:hAnsi="Times New Roman" w:cs="Times New Roman"/>
+                <w:sz w:val="24"/>
+                <w:szCs w:val="24"/>
+                <w:lang w:val="en-GB"/>
+              </w:rPr>
+              <w:lastRenderedPageBreak/>
+              <w:t>Bus schedule homepage</w:t>
+            </w:r>
+          </w:p>
+        </w:tc>
+      </w:tr>
+      <w:tr>
+        <w:trPr>
+          <w:jc w:val="center"/>
+        </w:trPr>
+        <w:tc>
+          <w:tcPr>
+            <w:tcW w:w="2836" w:type="dxa"/>
+          </w:tcPr>
+          <w:p>
+            <w:pPr>
+              <w:jc w:val="both"/>
+              <w:rPr>
+                <w:rFonts w:ascii="Times New Roman" w:hAnsi="Times New Roman" w:cs="Times New Roman"/>
+                <w:sz w:val="24"/>
+                <w:szCs w:val="24"/>
+                <w:lang w:val="en-GB"/>
+              </w:rPr>
+            </w:pPr>
+            <w:r>
+              <w:rPr>
+                <w:rFonts w:ascii="Times New Roman" w:hAnsi="Times New Roman" w:cs="Times New Roman"/>
+                <w:sz w:val="24"/>
+                <w:szCs w:val="24"/>
+                <w:lang w:val="en-GB"/>
+              </w:rPr>
+              <w:t>Jasper Pong Ge On</w:t>
+            </w:r>
+          </w:p>
+        </w:tc>
+        <w:tc>
+          <w:tcPr>
+            <w:tcW w:w="2693" w:type="dxa"/>
+          </w:tcPr>
+          <w:p>
+            <w:pPr>
+              <w:jc w:val="both"/>
+              <w:rPr>
+                <w:rFonts w:ascii="Times New Roman" w:hAnsi="Times New Roman" w:cs="Times New Roman"/>
+                <w:sz w:val="24"/>
+                <w:szCs w:val="24"/>
+                <w:lang w:val="en-GB"/>
+              </w:rPr>
+            </w:pPr>
+            <w:r>
+              <w:rPr>
+                <w:rFonts w:ascii="Times New Roman" w:hAnsi="Times New Roman" w:cs="Times New Roman"/>
+                <w:sz w:val="24"/>
+                <w:szCs w:val="24"/>
+                <w:lang w:val="en-GB"/>
+              </w:rPr>
+              <w:t>Bus homepage</w:t>
+            </w:r>
+          </w:p>
+        </w:tc>
+      </w:tr>
+      <w:tr>
+        <w:trPr>
+          <w:jc w:val="center"/>
+        </w:trPr>
+        <w:tc>
+          <w:tcPr>
+            <w:tcW w:w="2836" w:type="dxa"/>
+          </w:tcPr>
+          <w:p>
+            <w:pPr>
+              <w:jc w:val="both"/>
+              <w:rPr>
+                <w:rFonts w:ascii="Times New Roman" w:hAnsi="Times New Roman" w:cs="Times New Roman"/>
+                <w:sz w:val="24"/>
+                <w:szCs w:val="24"/>
+                <w:lang w:val="en-GB"/>
+              </w:rPr>
+            </w:pPr>
+            <w:r>
+              <w:rPr>
+                <w:rFonts w:ascii="Times New Roman" w:hAnsi="Times New Roman" w:cs="Times New Roman"/>
+                <w:sz w:val="24"/>
+                <w:szCs w:val="24"/>
+                <w:lang w:val="en-GB"/>
+              </w:rPr>
+              <w:t>Voon Chi Cheng, Teoh Yun Sheng, Ngew Yi Kent</w:t>
+            </w:r>
+          </w:p>
+        </w:tc>
+        <w:tc>
+          <w:tcPr>
+            <w:tcW w:w="2693" w:type="dxa"/>
+          </w:tcPr>
+          <w:p>
+            <w:pPr>
+              <w:jc w:val="both"/>
+              <w:rPr>
+                <w:rFonts w:ascii="Times New Roman" w:hAnsi="Times New Roman" w:cs="Times New Roman"/>
+                <w:sz w:val="24"/>
+                <w:szCs w:val="24"/>
+                <w:lang w:val="en-GB"/>
+              </w:rPr>
+            </w:pPr>
+            <w:r>
+              <w:rPr>
+                <w:rFonts w:ascii="Times New Roman" w:hAnsi="Times New Roman" w:cs="Times New Roman"/>
+                <w:sz w:val="24"/>
+                <w:szCs w:val="24"/>
+                <w:lang w:val="en-GB"/>
+              </w:rPr>
+              <w:t>Add bus schedule information</w:t>
+            </w:r>
+          </w:p>
+        </w:tc>
+      </w:tr>
+      <w:tr>
+        <w:trPr>
+          <w:jc w:val="center"/>
+        </w:trPr>
+        <w:tc>
+          <w:tcPr>
+            <w:tcW w:w="2836" w:type="dxa"/>
+          </w:tcPr>
+          <w:p>
+            <w:pPr>
+              <w:jc w:val="both"/>
+              <w:rPr>
+                <w:rFonts w:ascii="Times New Roman" w:hAnsi="Times New Roman" w:cs="Times New Roman"/>
+                <w:sz w:val="24"/>
+                <w:szCs w:val="24"/>
+              </w:rPr>
+            </w:pPr>
+            <w:r>
+              <w:rPr>
+                <w:rFonts w:ascii="Times New Roman" w:hAnsi="Times New Roman" w:cs="Times New Roman"/>
+                <w:sz w:val="24"/>
+                <w:szCs w:val="24"/>
+              </w:rPr>
+              <w:t xml:space="preserve">Teoh Zhang </w:t>
+            </w:r>
+            <w:proofErr w:type="spellStart"/>
+            <w:r>
+              <w:rPr>
+                <w:rFonts w:ascii="Times New Roman" w:hAnsi="Times New Roman" w:cs="Times New Roman"/>
+                <w:sz w:val="24"/>
+                <w:szCs w:val="24"/>
+              </w:rPr>
+              <w:t>Kuan</w:t>
+            </w:r>
+            <w:proofErr w:type="spellEnd"/>
+            <w:r>
+              <w:rPr>
+                <w:rFonts w:ascii="Times New Roman" w:hAnsi="Times New Roman" w:cs="Times New Roman"/>
+                <w:sz w:val="24"/>
+                <w:szCs w:val="24"/>
+              </w:rPr>
+              <w:t>, Jasper Pong Ge On</w:t>
+            </w:r>
+          </w:p>
+        </w:tc>
+        <w:tc>
+          <w:tcPr>
+            <w:tcW w:w="2693" w:type="dxa"/>
+          </w:tcPr>
+          <w:p>
+            <w:pPr>
+              <w:jc w:val="both"/>
+              <w:rPr>
+                <w:rFonts w:ascii="Times New Roman" w:hAnsi="Times New Roman" w:cs="Times New Roman"/>
+                <w:sz w:val="24"/>
+                <w:szCs w:val="24"/>
+                <w:lang w:val="en-GB"/>
+              </w:rPr>
+            </w:pPr>
+            <w:r>
+              <w:rPr>
+                <w:rFonts w:ascii="Times New Roman" w:hAnsi="Times New Roman" w:cs="Times New Roman"/>
+                <w:sz w:val="24"/>
+                <w:szCs w:val="24"/>
+                <w:lang w:val="en-GB"/>
+              </w:rPr>
+              <w:t>Add new bus information</w:t>
+            </w:r>
+          </w:p>
+        </w:tc>
+      </w:tr>
+    </w:tbl>
+    <w:p>
+      <w:pPr>
+        <w:jc w:val="center"/>
         <w:rPr>
           <w:rFonts w:ascii="Times New Roman" w:hAnsi="Times New Roman" w:cs="Times New Roman"/>
           <w:sz w:val="24"/>
@@ -76,11 +1191,12 @@
           <w:sz w:val="24"/>
           <w:szCs w:val="24"/>
         </w:rPr>
-        <w:t>Use Case: 1, Bus Schedule Homepage</w:t>
+        <w:t>Table 2 User story done in week 2</w:t>
       </w:r>
     </w:p>
     <w:p>
       <w:pPr>
+        <w:jc w:val="center"/>
         <w:rPr>
           <w:rFonts w:ascii="Times New Roman" w:hAnsi="Times New Roman" w:cs="Times New Roman"/>
           <w:sz w:val="24"/>
@@ -90,6 +1206,7 @@
     </w:p>
     <w:p>
       <w:pPr>
+        <w:jc w:val="both"/>
         <w:rPr>
           <w:rFonts w:ascii="Times New Roman" w:hAnsi="Times New Roman" w:cs="Times New Roman"/>
           <w:sz w:val="24"/>
@@ -99,14 +1216,21 @@
       <w:r>
         <w:rPr>
           <w:rFonts w:ascii="Times New Roman" w:hAnsi="Times New Roman" w:cs="Times New Roman"/>
-          <w:sz w:val="24"/>
-          <w:szCs w:val="24"/>
-        </w:rPr>
-        <w:t>2. Developers: Jasper Pong Ge On</w:t>
+          <w:b/>
+          <w:sz w:val="24"/>
+          <w:szCs w:val="24"/>
+        </w:rPr>
+        <w:t>User Story in icebox</w:t>
       </w:r>
     </w:p>
     <w:p>
       <w:pPr>
+        <w:pStyle w:val="ListParagraph"/>
+        <w:numPr>
+          <w:ilvl w:val="0"/>
+          <w:numId w:val="1"/>
+        </w:numPr>
+        <w:jc w:val="both"/>
         <w:rPr>
           <w:rFonts w:ascii="Times New Roman" w:hAnsi="Times New Roman" w:cs="Times New Roman"/>
           <w:sz w:val="24"/>
@@ -119,19 +1243,17 @@
           <w:sz w:val="24"/>
           <w:szCs w:val="24"/>
         </w:rPr>
-        <w:t>Time:</w:t>
-      </w:r>
-      <w:r>
-        <w:rPr>
-          <w:rFonts w:ascii="Times New Roman" w:hAnsi="Times New Roman" w:cs="Times New Roman"/>
-          <w:sz w:val="24"/>
-          <w:szCs w:val="24"/>
-        </w:rPr>
-        <w:t xml:space="preserve"> 06:00</w:t>
+        <w:t>View staff details</w:t>
       </w:r>
     </w:p>
     <w:p>
       <w:pPr>
+        <w:pStyle w:val="ListParagraph"/>
+        <w:numPr>
+          <w:ilvl w:val="0"/>
+          <w:numId w:val="1"/>
+        </w:numPr>
+        <w:jc w:val="both"/>
         <w:rPr>
           <w:rFonts w:ascii="Times New Roman" w:hAnsi="Times New Roman" w:cs="Times New Roman"/>
           <w:sz w:val="24"/>
@@ -144,20 +1266,17 @@
           <w:sz w:val="24"/>
           <w:szCs w:val="24"/>
         </w:rPr>
-        <w:t>Use Case: 2, Bus Homepage</w:t>
+        <w:t>Update bus information</w:t>
       </w:r>
     </w:p>
     <w:p>
       <w:pPr>
-        <w:rPr>
-          <w:rFonts w:ascii="Times New Roman" w:hAnsi="Times New Roman" w:cs="Times New Roman"/>
-          <w:sz w:val="24"/>
-          <w:szCs w:val="24"/>
-        </w:rPr>
-      </w:pPr>
-    </w:p>
-    <w:p>
-      <w:pPr>
+        <w:pStyle w:val="ListParagraph"/>
+        <w:numPr>
+          <w:ilvl w:val="0"/>
+          <w:numId w:val="1"/>
+        </w:numPr>
+        <w:jc w:val="both"/>
         <w:rPr>
           <w:rFonts w:ascii="Times New Roman" w:hAnsi="Times New Roman" w:cs="Times New Roman"/>
           <w:sz w:val="24"/>
@@ -170,11 +1289,17 @@
           <w:sz w:val="24"/>
           <w:szCs w:val="24"/>
         </w:rPr>
-        <w:t>3. Developers: Voon Chi Cheng, Teoh Yun Sheng, Ngew Yi Kent</w:t>
+        <w:t>Ticket order homepage</w:t>
       </w:r>
     </w:p>
     <w:p>
       <w:pPr>
+        <w:pStyle w:val="ListParagraph"/>
+        <w:numPr>
+          <w:ilvl w:val="0"/>
+          <w:numId w:val="1"/>
+        </w:numPr>
+        <w:jc w:val="both"/>
         <w:rPr>
           <w:rFonts w:ascii="Times New Roman" w:hAnsi="Times New Roman" w:cs="Times New Roman"/>
           <w:sz w:val="24"/>
@@ -187,19 +1312,17 @@
           <w:sz w:val="24"/>
           <w:szCs w:val="24"/>
         </w:rPr>
-        <w:t>Time:</w:t>
-      </w:r>
-      <w:r>
-        <w:rPr>
-          <w:rFonts w:ascii="Times New Roman" w:hAnsi="Times New Roman" w:cs="Times New Roman"/>
-          <w:sz w:val="24"/>
-          <w:szCs w:val="24"/>
-        </w:rPr>
-        <w:t xml:space="preserve"> 18:00</w:t>
+        <w:t>Ticket order search by destination</w:t>
       </w:r>
     </w:p>
     <w:p>
       <w:pPr>
+        <w:pStyle w:val="ListParagraph"/>
+        <w:numPr>
+          <w:ilvl w:val="0"/>
+          <w:numId w:val="1"/>
+        </w:numPr>
+        <w:jc w:val="both"/>
         <w:rPr>
           <w:rFonts w:ascii="Times New Roman" w:hAnsi="Times New Roman" w:cs="Times New Roman"/>
           <w:sz w:val="24"/>
@@ -212,20 +1335,17 @@
           <w:sz w:val="24"/>
           <w:szCs w:val="24"/>
         </w:rPr>
-        <w:t>Use Case: 3, Add Bus Schedule Information</w:t>
+        <w:t>Ticket order search by destination and departure date</w:t>
       </w:r>
     </w:p>
     <w:p>
       <w:pPr>
-        <w:rPr>
-          <w:rFonts w:ascii="Times New Roman" w:hAnsi="Times New Roman" w:cs="Times New Roman"/>
-          <w:sz w:val="24"/>
-          <w:szCs w:val="24"/>
-        </w:rPr>
-      </w:pPr>
-    </w:p>
-    <w:p>
-      <w:pPr>
+        <w:pStyle w:val="ListParagraph"/>
+        <w:numPr>
+          <w:ilvl w:val="0"/>
+          <w:numId w:val="1"/>
+        </w:numPr>
+        <w:jc w:val="both"/>
         <w:rPr>
           <w:rFonts w:ascii="Times New Roman" w:hAnsi="Times New Roman" w:cs="Times New Roman"/>
           <w:sz w:val="24"/>
@@ -238,11 +1358,17 @@
           <w:sz w:val="24"/>
           <w:szCs w:val="24"/>
         </w:rPr>
-        <w:t>4. Developers: Teoh Zhang Kuan, Jasper Pong Ge On</w:t>
+        <w:t>Seat selection page</w:t>
       </w:r>
     </w:p>
     <w:p>
       <w:pPr>
+        <w:pStyle w:val="ListParagraph"/>
+        <w:numPr>
+          <w:ilvl w:val="0"/>
+          <w:numId w:val="1"/>
+        </w:numPr>
+        <w:jc w:val="both"/>
         <w:rPr>
           <w:rFonts w:ascii="Times New Roman" w:hAnsi="Times New Roman" w:cs="Times New Roman"/>
           <w:sz w:val="24"/>
@@ -255,7 +1381,25 @@
           <w:sz w:val="24"/>
           <w:szCs w:val="24"/>
         </w:rPr>
-        <w:t>Time:</w:t>
+        <w:t>Multiple order confirmation page</w:t>
+      </w:r>
+    </w:p>
+    <w:p>
+      <w:pPr>
+        <w:jc w:val="both"/>
+        <w:rPr>
+          <w:rFonts w:ascii="Times New Roman" w:hAnsi="Times New Roman" w:cs="Times New Roman"/>
+          <w:sz w:val="24"/>
+          <w:szCs w:val="24"/>
+        </w:rPr>
+      </w:pPr>
+      <w:r>
+        <w:rPr>
+          <w:rFonts w:ascii="Times New Roman" w:hAnsi="Times New Roman" w:cs="Times New Roman"/>
+          <w:sz w:val="24"/>
+          <w:szCs w:val="24"/>
+        </w:rPr>
+        <w:t xml:space="preserve">The backlog is currently empty because the sprint duration for our team is </w:t>
       </w:r>
       <w:r>
         <w:rPr>
@@ -263,27 +1407,19 @@
           <w:sz w:val="24"/>
           <w:szCs w:val="24"/>
         </w:rPr>
-        <w:t xml:space="preserve"> 10:00</w:t>
+        <w:t>1 week.</w:t>
       </w:r>
+    </w:p>
+    <w:p>
+      <w:pPr>
+        <w:rPr>
+          <w:rFonts w:ascii="Times New Roman" w:hAnsi="Times New Roman" w:cs="Times New Roman"/>
+          <w:sz w:val="24"/>
+          <w:szCs w:val="24"/>
+        </w:rPr>
+      </w:pPr>
       <w:bookmarkStart w:id="0" w:name="_GoBack"/>
       <w:bookmarkEnd w:id="0"/>
-    </w:p>
-    <w:p>
-      <w:pPr>
-        <w:rPr>
-          <w:rFonts w:ascii="Times New Roman" w:hAnsi="Times New Roman" w:cs="Times New Roman"/>
-          <w:sz w:val="24"/>
-          <w:szCs w:val="24"/>
-        </w:rPr>
-      </w:pPr>
-      <w:r>
-        <w:rPr>
-          <w:rFonts w:ascii="Times New Roman" w:hAnsi="Times New Roman" w:cs="Times New Roman"/>
-          <w:sz w:val="24"/>
-          <w:szCs w:val="24"/>
-        </w:rPr>
-        <w:t>Use Case: 4, Add New Bus Information</w:t>
-      </w:r>
     </w:p>
     <w:sectPr>
       <w:pgSz w:w="11906" w:h="16838"/>
@@ -293,6 +1429,243 @@
     </w:sectPr>
   </w:body>
 </w:document>
+</file>
+
+<file path=word/numbering.xml><?xml version="1.0" encoding="utf-8"?>
+<w:numbering xmlns:wpc="http://schemas.microsoft.com/office/word/2010/wordprocessingCanvas" xmlns:mc="http://schemas.openxmlformats.org/markup-compatibility/2006" xmlns:o="urn:schemas-microsoft-com:office:office" xmlns:r="http://schemas.openxmlformats.org/officeDocument/2006/relationships" xmlns:m="http://schemas.openxmlformats.org/officeDocument/2006/math" xmlns:v="urn:schemas-microsoft-com:vml" xmlns:wp14="http://schemas.microsoft.com/office/word/2010/wordprocessingDrawing" xmlns:wp="http://schemas.openxmlformats.org/drawingml/2006/wordprocessingDrawing" xmlns:w10="urn:schemas-microsoft-com:office:word" xmlns:w="http://schemas.openxmlformats.org/wordprocessingml/2006/main" xmlns:w14="http://schemas.microsoft.com/office/word/2010/wordml" xmlns:w15="http://schemas.microsoft.com/office/word/2012/wordml" xmlns:wpg="http://schemas.microsoft.com/office/word/2010/wordprocessingGroup" xmlns:wpi="http://schemas.microsoft.com/office/word/2010/wordprocessingInk" xmlns:wne="http://schemas.microsoft.com/office/word/2006/wordml" xmlns:wps="http://schemas.microsoft.com/office/word/2010/wordprocessingShape" mc:Ignorable="w14 w15 wp14">
+  <w:abstractNum w:abstractNumId="0" w15:restartNumberingAfterBreak="0">
+    <w:nsid w:val="0600621A"/>
+    <w:multiLevelType w:val="hybridMultilevel"/>
+    <w:tmpl w:val="ADFABBD8"/>
+    <w:lvl w:ilvl="0" w:tplc="44090001">
+      <w:start w:val="1"/>
+      <w:numFmt w:val="bullet"/>
+      <w:lvlText w:val=""/>
+      <w:lvlJc w:val="left"/>
+      <w:pPr>
+        <w:ind w:left="360" w:hanging="360"/>
+      </w:pPr>
+      <w:rPr>
+        <w:rFonts w:ascii="Symbol" w:hAnsi="Symbol" w:hint="default"/>
+      </w:rPr>
+    </w:lvl>
+    <w:lvl w:ilvl="1" w:tplc="44090003" w:tentative="1">
+      <w:start w:val="1"/>
+      <w:numFmt w:val="bullet"/>
+      <w:lvlText w:val="o"/>
+      <w:lvlJc w:val="left"/>
+      <w:pPr>
+        <w:ind w:left="1080" w:hanging="360"/>
+      </w:pPr>
+      <w:rPr>
+        <w:rFonts w:ascii="Courier New" w:hAnsi="Courier New" w:cs="Courier New" w:hint="default"/>
+      </w:rPr>
+    </w:lvl>
+    <w:lvl w:ilvl="2" w:tplc="44090005" w:tentative="1">
+      <w:start w:val="1"/>
+      <w:numFmt w:val="bullet"/>
+      <w:lvlText w:val=""/>
+      <w:lvlJc w:val="left"/>
+      <w:pPr>
+        <w:ind w:left="1800" w:hanging="360"/>
+      </w:pPr>
+      <w:rPr>
+        <w:rFonts w:ascii="Wingdings" w:hAnsi="Wingdings" w:hint="default"/>
+      </w:rPr>
+    </w:lvl>
+    <w:lvl w:ilvl="3" w:tplc="44090001" w:tentative="1">
+      <w:start w:val="1"/>
+      <w:numFmt w:val="bullet"/>
+      <w:lvlText w:val=""/>
+      <w:lvlJc w:val="left"/>
+      <w:pPr>
+        <w:ind w:left="2520" w:hanging="360"/>
+      </w:pPr>
+      <w:rPr>
+        <w:rFonts w:ascii="Symbol" w:hAnsi="Symbol" w:hint="default"/>
+      </w:rPr>
+    </w:lvl>
+    <w:lvl w:ilvl="4" w:tplc="44090003" w:tentative="1">
+      <w:start w:val="1"/>
+      <w:numFmt w:val="bullet"/>
+      <w:lvlText w:val="o"/>
+      <w:lvlJc w:val="left"/>
+      <w:pPr>
+        <w:ind w:left="3240" w:hanging="360"/>
+      </w:pPr>
+      <w:rPr>
+        <w:rFonts w:ascii="Courier New" w:hAnsi="Courier New" w:cs="Courier New" w:hint="default"/>
+      </w:rPr>
+    </w:lvl>
+    <w:lvl w:ilvl="5" w:tplc="44090005" w:tentative="1">
+      <w:start w:val="1"/>
+      <w:numFmt w:val="bullet"/>
+      <w:lvlText w:val=""/>
+      <w:lvlJc w:val="left"/>
+      <w:pPr>
+        <w:ind w:left="3960" w:hanging="360"/>
+      </w:pPr>
+      <w:rPr>
+        <w:rFonts w:ascii="Wingdings" w:hAnsi="Wingdings" w:hint="default"/>
+      </w:rPr>
+    </w:lvl>
+    <w:lvl w:ilvl="6" w:tplc="44090001" w:tentative="1">
+      <w:start w:val="1"/>
+      <w:numFmt w:val="bullet"/>
+      <w:lvlText w:val=""/>
+      <w:lvlJc w:val="left"/>
+      <w:pPr>
+        <w:ind w:left="4680" w:hanging="360"/>
+      </w:pPr>
+      <w:rPr>
+        <w:rFonts w:ascii="Symbol" w:hAnsi="Symbol" w:hint="default"/>
+      </w:rPr>
+    </w:lvl>
+    <w:lvl w:ilvl="7" w:tplc="44090003" w:tentative="1">
+      <w:start w:val="1"/>
+      <w:numFmt w:val="bullet"/>
+      <w:lvlText w:val="o"/>
+      <w:lvlJc w:val="left"/>
+      <w:pPr>
+        <w:ind w:left="5400" w:hanging="360"/>
+      </w:pPr>
+      <w:rPr>
+        <w:rFonts w:ascii="Courier New" w:hAnsi="Courier New" w:cs="Courier New" w:hint="default"/>
+      </w:rPr>
+    </w:lvl>
+    <w:lvl w:ilvl="8" w:tplc="44090005" w:tentative="1">
+      <w:start w:val="1"/>
+      <w:numFmt w:val="bullet"/>
+      <w:lvlText w:val=""/>
+      <w:lvlJc w:val="left"/>
+      <w:pPr>
+        <w:ind w:left="6120" w:hanging="360"/>
+      </w:pPr>
+      <w:rPr>
+        <w:rFonts w:ascii="Wingdings" w:hAnsi="Wingdings" w:hint="default"/>
+      </w:rPr>
+    </w:lvl>
+  </w:abstractNum>
+  <w:abstractNum w:abstractNumId="1" w15:restartNumberingAfterBreak="0">
+    <w:nsid w:val="483F655A"/>
+    <w:multiLevelType w:val="hybridMultilevel"/>
+    <w:tmpl w:val="DAD6BCC0"/>
+    <w:lvl w:ilvl="0" w:tplc="4409000B">
+      <w:start w:val="1"/>
+      <w:numFmt w:val="bullet"/>
+      <w:lvlText w:val=""/>
+      <w:lvlJc w:val="left"/>
+      <w:pPr>
+        <w:ind w:left="720" w:hanging="360"/>
+      </w:pPr>
+      <w:rPr>
+        <w:rFonts w:ascii="Wingdings" w:hAnsi="Wingdings" w:hint="default"/>
+      </w:rPr>
+    </w:lvl>
+    <w:lvl w:ilvl="1" w:tplc="44090003" w:tentative="1">
+      <w:start w:val="1"/>
+      <w:numFmt w:val="bullet"/>
+      <w:lvlText w:val="o"/>
+      <w:lvlJc w:val="left"/>
+      <w:pPr>
+        <w:ind w:left="1440" w:hanging="360"/>
+      </w:pPr>
+      <w:rPr>
+        <w:rFonts w:ascii="Courier New" w:hAnsi="Courier New" w:cs="Courier New" w:hint="default"/>
+      </w:rPr>
+    </w:lvl>
+    <w:lvl w:ilvl="2" w:tplc="44090005" w:tentative="1">
+      <w:start w:val="1"/>
+      <w:numFmt w:val="bullet"/>
+      <w:lvlText w:val=""/>
+      <w:lvlJc w:val="left"/>
+      <w:pPr>
+        <w:ind w:left="2160" w:hanging="360"/>
+      </w:pPr>
+      <w:rPr>
+        <w:rFonts w:ascii="Wingdings" w:hAnsi="Wingdings" w:hint="default"/>
+      </w:rPr>
+    </w:lvl>
+    <w:lvl w:ilvl="3" w:tplc="44090001" w:tentative="1">
+      <w:start w:val="1"/>
+      <w:numFmt w:val="bullet"/>
+      <w:lvlText w:val=""/>
+      <w:lvlJc w:val="left"/>
+      <w:pPr>
+        <w:ind w:left="2880" w:hanging="360"/>
+      </w:pPr>
+      <w:rPr>
+        <w:rFonts w:ascii="Symbol" w:hAnsi="Symbol" w:hint="default"/>
+      </w:rPr>
+    </w:lvl>
+    <w:lvl w:ilvl="4" w:tplc="44090003" w:tentative="1">
+      <w:start w:val="1"/>
+      <w:numFmt w:val="bullet"/>
+      <w:lvlText w:val="o"/>
+      <w:lvlJc w:val="left"/>
+      <w:pPr>
+        <w:ind w:left="3600" w:hanging="360"/>
+      </w:pPr>
+      <w:rPr>
+        <w:rFonts w:ascii="Courier New" w:hAnsi="Courier New" w:cs="Courier New" w:hint="default"/>
+      </w:rPr>
+    </w:lvl>
+    <w:lvl w:ilvl="5" w:tplc="44090005" w:tentative="1">
+      <w:start w:val="1"/>
+      <w:numFmt w:val="bullet"/>
+      <w:lvlText w:val=""/>
+      <w:lvlJc w:val="left"/>
+      <w:pPr>
+        <w:ind w:left="4320" w:hanging="360"/>
+      </w:pPr>
+      <w:rPr>
+        <w:rFonts w:ascii="Wingdings" w:hAnsi="Wingdings" w:hint="default"/>
+      </w:rPr>
+    </w:lvl>
+    <w:lvl w:ilvl="6" w:tplc="44090001" w:tentative="1">
+      <w:start w:val="1"/>
+      <w:numFmt w:val="bullet"/>
+      <w:lvlText w:val=""/>
+      <w:lvlJc w:val="left"/>
+      <w:pPr>
+        <w:ind w:left="5040" w:hanging="360"/>
+      </w:pPr>
+      <w:rPr>
+        <w:rFonts w:ascii="Symbol" w:hAnsi="Symbol" w:hint="default"/>
+      </w:rPr>
+    </w:lvl>
+    <w:lvl w:ilvl="7" w:tplc="44090003" w:tentative="1">
+      <w:start w:val="1"/>
+      <w:numFmt w:val="bullet"/>
+      <w:lvlText w:val="o"/>
+      <w:lvlJc w:val="left"/>
+      <w:pPr>
+        <w:ind w:left="5760" w:hanging="360"/>
+      </w:pPr>
+      <w:rPr>
+        <w:rFonts w:ascii="Courier New" w:hAnsi="Courier New" w:cs="Courier New" w:hint="default"/>
+      </w:rPr>
+    </w:lvl>
+    <w:lvl w:ilvl="8" w:tplc="44090005" w:tentative="1">
+      <w:start w:val="1"/>
+      <w:numFmt w:val="bullet"/>
+      <w:lvlText w:val=""/>
+      <w:lvlJc w:val="left"/>
+      <w:pPr>
+        <w:ind w:left="6480" w:hanging="360"/>
+      </w:pPr>
+      <w:rPr>
+        <w:rFonts w:ascii="Wingdings" w:hAnsi="Wingdings" w:hint="default"/>
+      </w:rPr>
+    </w:lvl>
+  </w:abstractNum>
+  <w:num w:numId="1">
+    <w:abstractNumId w:val="1"/>
+  </w:num>
+  <w:num w:numId="2">
+    <w:abstractNumId w:val="0"/>
+  </w:num>
+</w:numbering>
 </file>
 
 <file path=word/styles.xml><?xml version="1.0" encoding="utf-8"?>
@@ -688,6 +2061,10 @@
   <w:style w:type="paragraph" w:default="1" w:styleId="Normal">
     <w:name w:val="Normal"/>
     <w:qFormat/>
+    <w:rsid w:val="00781218"/>
+    <w:pPr>
+      <w:spacing w:after="200" w:line="276" w:lineRule="auto"/>
+    </w:pPr>
   </w:style>
   <w:style w:type="character" w:default="1" w:styleId="DefaultParagraphFont">
     <w:name w:val="Default Paragraph Font"/>
@@ -715,6 +2092,60 @@
     <w:uiPriority w:val="99"/>
     <w:semiHidden/>
     <w:unhideWhenUsed/>
+  </w:style>
+  <w:style w:type="paragraph" w:styleId="ListParagraph">
+    <w:name w:val="List Paragraph"/>
+    <w:basedOn w:val="Normal"/>
+    <w:uiPriority w:val="34"/>
+    <w:qFormat/>
+    <w:rsid w:val="00781218"/>
+    <w:pPr>
+      <w:ind w:left="720"/>
+      <w:contextualSpacing/>
+    </w:pPr>
+  </w:style>
+  <w:style w:type="table" w:customStyle="1" w:styleId="TableGrid1">
+    <w:name w:val="Table Grid1"/>
+    <w:basedOn w:val="TableNormal"/>
+    <w:next w:val="TableGrid"/>
+    <w:uiPriority w:val="39"/>
+    <w:rsid w:val="00781218"/>
+    <w:pPr>
+      <w:spacing w:after="0" w:line="240" w:lineRule="auto"/>
+    </w:pPr>
+    <w:rPr>
+      <w:rFonts w:eastAsia="Calibri"/>
+      <w:lang w:eastAsia="en-US"/>
+    </w:rPr>
+    <w:tblPr>
+      <w:tblBorders>
+        <w:top w:val="single" w:sz="4" w:space="0" w:color="auto"/>
+        <w:left w:val="single" w:sz="4" w:space="0" w:color="auto"/>
+        <w:bottom w:val="single" w:sz="4" w:space="0" w:color="auto"/>
+        <w:right w:val="single" w:sz="4" w:space="0" w:color="auto"/>
+        <w:insideH w:val="single" w:sz="4" w:space="0" w:color="auto"/>
+        <w:insideV w:val="single" w:sz="4" w:space="0" w:color="auto"/>
+      </w:tblBorders>
+    </w:tblPr>
+  </w:style>
+  <w:style w:type="table" w:styleId="TableGrid">
+    <w:name w:val="Table Grid"/>
+    <w:basedOn w:val="TableNormal"/>
+    <w:uiPriority w:val="39"/>
+    <w:rsid w:val="00781218"/>
+    <w:pPr>
+      <w:spacing w:after="0" w:line="240" w:lineRule="auto"/>
+    </w:pPr>
+    <w:tblPr>
+      <w:tblBorders>
+        <w:top w:val="single" w:sz="4" w:space="0" w:color="auto"/>
+        <w:left w:val="single" w:sz="4" w:space="0" w:color="auto"/>
+        <w:bottom w:val="single" w:sz="4" w:space="0" w:color="auto"/>
+        <w:right w:val="single" w:sz="4" w:space="0" w:color="auto"/>
+        <w:insideH w:val="single" w:sz="4" w:space="0" w:color="auto"/>
+        <w:insideV w:val="single" w:sz="4" w:space="0" w:color="auto"/>
+      </w:tblBorders>
+    </w:tblPr>
   </w:style>
 </w:styles>
 </file>

</xml_diff>